<commit_message>
Changes in the instructions
git-svn-id: svn://127.0.0.1/Core@9415 17c802ae-cbca-534c-9e8e-6d19a4926c45
</commit_message>
<xml_diff>
--- a/trunk/doc/readme_exnm04070001en_updt19.docx
+++ b/trunk/doc/readme_exnm04070001en_updt19.docx
@@ -2,10 +2,7 @@
 <file path=word/document.xml><?xml version="1.0" encoding="utf-8"?>
 <w:document xmlns:wpc="http://schemas.microsoft.com/office/word/2010/wordprocessingCanvas" xmlns:mc="http://schemas.openxmlformats.org/markup-compatibility/2006" xmlns:o="urn:schemas-microsoft-com:office:office" xmlns:r="http://schemas.openxmlformats.org/officeDocument/2006/relationships" xmlns:m="http://schemas.openxmlformats.org/officeDocument/2006/math" xmlns:v="urn:schemas-microsoft-com:vml" xmlns:wp14="http://schemas.microsoft.com/office/word/2010/wordprocessingDrawing" xmlns:wp="http://schemas.openxmlformats.org/drawingml/2006/wordprocessingDrawing" xmlns:w10="urn:schemas-microsoft-com:office:word" xmlns:w="http://schemas.openxmlformats.org/wordprocessingml/2006/main" xmlns:w14="http://schemas.microsoft.com/office/word/2010/wordml" xmlns:w15="http://schemas.microsoft.com/office/word/2012/wordml" xmlns:wpg="http://schemas.microsoft.com/office/word/2010/wordprocessingGroup" xmlns:wpi="http://schemas.microsoft.com/office/word/2010/wordprocessingInk" xmlns:wne="http://schemas.microsoft.com/office/word/2006/wordml" xmlns:wps="http://schemas.microsoft.com/office/word/2010/wordprocessingShape" mc:Ignorable="w14 w15 wp14">
   <w:body>
-    <w:p>
-      <w:bookmarkStart w:id="0" w:name="_GoBack"/>
-      <w:bookmarkEnd w:id="0"/>
-    </w:p>
+    <w:p/>
     <w:p/>
     <w:p/>
     <w:p/>
@@ -83,21 +80,11 @@
       <w:pPr>
         <w:pStyle w:val="coverinfo"/>
       </w:pPr>
-      <w:r>
-        <w:fldChar w:fldCharType="begin"/>
-      </w:r>
-      <w:r>
-        <w:instrText xml:space="preserve"> DOCPROPERTY  $Product$  \* MERGEFORMAT </w:instrText>
-      </w:r>
-      <w:r>
-        <w:fldChar w:fldCharType="separate"/>
-      </w:r>
-      <w:r>
-        <w:t>Network Manager</w:t>
-      </w:r>
-      <w:r>
-        <w:fldChar w:fldCharType="end"/>
-      </w:r>
+      <w:fldSimple w:instr=" DOCPROPERTY  $Product$  \* MERGEFORMAT ">
+        <w:r>
+          <w:t>Network Manager</w:t>
+        </w:r>
+      </w:fldSimple>
     </w:p>
     <w:p>
       <w:pPr>
@@ -127,21 +114,11 @@
       <w:pPr>
         <w:pStyle w:val="CoverVersion"/>
       </w:pPr>
-      <w:r>
-        <w:fldChar w:fldCharType="begin"/>
-      </w:r>
-      <w:r>
-        <w:instrText xml:space="preserve"> DOCPROPERTY  "$Base Release$"  \* MERGEFORMAT </w:instrText>
-      </w:r>
-      <w:r>
-        <w:fldChar w:fldCharType="separate"/>
-      </w:r>
-      <w:r>
-        <w:t>4.7.0.0</w:t>
-      </w:r>
-      <w:r>
-        <w:fldChar w:fldCharType="end"/>
-      </w:r>
+      <w:fldSimple w:instr=" DOCPROPERTY  &quot;$Base Release$&quot;  \* MERGEFORMAT ">
+        <w:r>
+          <w:t>4.7.0.0</w:t>
+        </w:r>
+      </w:fldSimple>
       <w:r>
         <w:t xml:space="preserve"> Fix </w:t>
       </w:r>
@@ -524,12 +501,12 @@
           <w:numId w:val="23"/>
         </w:numPr>
       </w:pPr>
-      <w:bookmarkStart w:id="1" w:name="_Toc419288165"/>
+      <w:bookmarkStart w:id="0" w:name="_Toc419288165"/>
       <w:r>
         <w:lastRenderedPageBreak/>
         <w:t>Introduction</w:t>
       </w:r>
-      <w:bookmarkEnd w:id="1"/>
+      <w:bookmarkEnd w:id="0"/>
       <w:r>
         <w:t xml:space="preserve"> </w:t>
       </w:r>
@@ -538,51 +515,31 @@
       <w:r>
         <w:t xml:space="preserve">This document defines the changes made to the </w:t>
       </w:r>
+      <w:fldSimple w:instr=" DOCPROPERTY  $Product$  \* MERGEFORMAT ">
+        <w:r>
+          <w:t>Network Manager</w:t>
+        </w:r>
+      </w:fldSimple>
       <w:r>
         <w:fldChar w:fldCharType="begin"/>
       </w:r>
       <w:r>
-        <w:instrText xml:space="preserve"> DOCPROPERTY  $Product$  \* MERGEFORMAT </w:instrText>
-      </w:r>
-      <w:r>
-        <w:fldChar w:fldCharType="separate"/>
-      </w:r>
-      <w:r>
-        <w:t>Network Manager</w:t>
+        <w:instrText xml:space="preserve"> SUBJECT   \* MERGEFORMAT </w:instrText>
       </w:r>
       <w:r>
         <w:fldChar w:fldCharType="end"/>
       </w:r>
       <w:r>
-        <w:fldChar w:fldCharType="begin"/>
-      </w:r>
-      <w:r>
-        <w:instrText xml:space="preserve"> SUBJECT   \* MERGEFORMAT </w:instrText>
-      </w:r>
-      <w:r>
-        <w:fldChar w:fldCharType="end"/>
-      </w:r>
-      <w:r>
         <w:t xml:space="preserve"> </w:t>
       </w:r>
       <w:r>
         <w:t xml:space="preserve">product for </w:t>
       </w:r>
-      <w:r>
-        <w:fldChar w:fldCharType="begin"/>
-      </w:r>
-      <w:r>
-        <w:instrText xml:space="preserve"> DOCPROPERTY  "$Base Release$"  \* MERGEFORMAT </w:instrText>
-      </w:r>
-      <w:r>
-        <w:fldChar w:fldCharType="separate"/>
-      </w:r>
-      <w:r>
-        <w:t>4.7.0.0</w:t>
-      </w:r>
-      <w:r>
-        <w:fldChar w:fldCharType="end"/>
-      </w:r>
+      <w:fldSimple w:instr=" DOCPROPERTY  &quot;$Base Release$&quot;  \* MERGEFORMAT ">
+        <w:r>
+          <w:t>4.7.0.0</w:t>
+        </w:r>
+      </w:fldSimple>
       <w:r>
         <w:t xml:space="preserve"> Fix </w:t>
       </w:r>
@@ -605,11 +562,11 @@
       <w:pPr>
         <w:pStyle w:val="Heading1"/>
       </w:pPr>
-      <w:bookmarkStart w:id="2" w:name="_Toc419288166"/>
+      <w:bookmarkStart w:id="1" w:name="_Toc419288166"/>
       <w:r>
         <w:t>Fix Details</w:t>
       </w:r>
-      <w:bookmarkEnd w:id="2"/>
+      <w:bookmarkEnd w:id="1"/>
     </w:p>
     <w:tbl>
       <w:tblPr>
@@ -667,21 +624,11 @@
             <w:pPr>
               <w:pStyle w:val="TableText"/>
             </w:pPr>
-            <w:r>
-              <w:fldChar w:fldCharType="begin"/>
-            </w:r>
-            <w:r>
-              <w:instrText xml:space="preserve"> DOCPROPERTY  "$Base Release$"  \* MERGEFORMAT </w:instrText>
-            </w:r>
-            <w:r>
-              <w:fldChar w:fldCharType="separate"/>
-            </w:r>
-            <w:r>
-              <w:t>4.7.0.0</w:t>
-            </w:r>
-            <w:r>
-              <w:fldChar w:fldCharType="end"/>
-            </w:r>
+            <w:fldSimple w:instr=" DOCPROPERTY  &quot;$Base Release$&quot;  \* MERGEFORMAT ">
+              <w:r>
+                <w:t>4.7.0.0</w:t>
+              </w:r>
+            </w:fldSimple>
           </w:p>
         </w:tc>
       </w:tr>
@@ -1091,7 +1038,17 @@
                 <w:sz w:val="16"/>
                 <w:szCs w:val="16"/>
               </w:rPr>
-              <w:t>START log_nm_4700_fix19</w:t>
+              <w:t xml:space="preserve">START </w:t>
+            </w:r>
+            <w:bookmarkStart w:id="2" w:name="_GoBack"/>
+            <w:bookmarkEnd w:id="2"/>
+            <w:r>
+              <w:rPr>
+                <w:b/>
+                <w:sz w:val="16"/>
+                <w:szCs w:val="16"/>
+              </w:rPr>
+              <w:t>nm_4700_fix19</w:t>
             </w:r>
             <w:r>
               <w:rPr>
@@ -2017,7 +1974,7 @@
             <w:fldChar w:fldCharType="separate"/>
           </w:r>
           <w:r>
-            <w:t>13-May-15</w:t>
+            <w:t>14-Oct-15</w:t>
           </w:r>
           <w:r>
             <w:fldChar w:fldCharType="end"/>
@@ -2188,21 +2145,11 @@
               <w:rStyle w:val="HighlightText"/>
             </w:rPr>
           </w:pPr>
-          <w:r>
-            <w:fldChar w:fldCharType="begin"/>
-          </w:r>
-          <w:r>
-            <w:instrText xml:space="preserve"> DOCPROPERTY  $Product$  \* MERGEFORMAT </w:instrText>
-          </w:r>
-          <w:r>
-            <w:fldChar w:fldCharType="separate"/>
-          </w:r>
-          <w:r>
-            <w:t>Network Manager</w:t>
-          </w:r>
-          <w:r>
-            <w:fldChar w:fldCharType="end"/>
-          </w:r>
+          <w:fldSimple w:instr=" DOCPROPERTY  $Product$  \* MERGEFORMAT ">
+            <w:r>
+              <w:t>Network Manager</w:t>
+            </w:r>
+          </w:fldSimple>
           <w:r>
             <w:t xml:space="preserve"> Fix Release </w:t>
           </w:r>
@@ -2252,21 +2199,11 @@
           <w:vAlign w:val="center"/>
         </w:tcPr>
         <w:p>
-          <w:r>
-            <w:fldChar w:fldCharType="begin"/>
-          </w:r>
-          <w:r>
-            <w:instrText xml:space="preserve"> DOCPROPERTY  "$Base Release$"  \* MERGEFORMAT </w:instrText>
-          </w:r>
-          <w:r>
-            <w:fldChar w:fldCharType="separate"/>
-          </w:r>
-          <w:r>
-            <w:t>4.7.0.0</w:t>
-          </w:r>
-          <w:r>
-            <w:fldChar w:fldCharType="end"/>
-          </w:r>
+          <w:fldSimple w:instr=" DOCPROPERTY  &quot;$Base Release$&quot;  \* MERGEFORMAT ">
+            <w:r>
+              <w:t>4.7.0.0</w:t>
+            </w:r>
+          </w:fldSimple>
           <w:r>
             <w:t xml:space="preserve"> Fix </w:t>
           </w:r>
@@ -2296,21 +2233,11 @@
           <w:r>
             <w:t xml:space="preserve">: </w:t>
           </w:r>
-          <w:r>
-            <w:fldChar w:fldCharType="begin"/>
-          </w:r>
-          <w:r>
-            <w:instrText xml:space="preserve"> DOCPROPERTY  "$Release Date$"  \* MERGEFORMAT </w:instrText>
-          </w:r>
-          <w:r>
-            <w:fldChar w:fldCharType="separate"/>
-          </w:r>
-          <w:r>
-            <w:t>13-May-2015</w:t>
-          </w:r>
-          <w:r>
-            <w:fldChar w:fldCharType="end"/>
-          </w:r>
+          <w:fldSimple w:instr=" DOCPROPERTY  &quot;$Release Date$&quot;  \* MERGEFORMAT ">
+            <w:r>
+              <w:t>13-May-2015</w:t>
+            </w:r>
+          </w:fldSimple>
         </w:p>
       </w:tc>
       <w:tc>
@@ -2423,7 +2350,7 @@
 
 <file path=word/numbering.xml><?xml version="1.0" encoding="utf-8"?>
 <w:numbering xmlns:wpc="http://schemas.microsoft.com/office/word/2010/wordprocessingCanvas" xmlns:mc="http://schemas.openxmlformats.org/markup-compatibility/2006" xmlns:o="urn:schemas-microsoft-com:office:office" xmlns:r="http://schemas.openxmlformats.org/officeDocument/2006/relationships" xmlns:m="http://schemas.openxmlformats.org/officeDocument/2006/math" xmlns:v="urn:schemas-microsoft-com:vml" xmlns:wp14="http://schemas.microsoft.com/office/word/2010/wordprocessingDrawing" xmlns:wp="http://schemas.openxmlformats.org/drawingml/2006/wordprocessingDrawing" xmlns:w10="urn:schemas-microsoft-com:office:word" xmlns:w="http://schemas.openxmlformats.org/wordprocessingml/2006/main" xmlns:w14="http://schemas.microsoft.com/office/word/2010/wordml" xmlns:w15="http://schemas.microsoft.com/office/word/2012/wordml" xmlns:wpg="http://schemas.microsoft.com/office/word/2010/wordprocessingGroup" xmlns:wpi="http://schemas.microsoft.com/office/word/2010/wordprocessingInk" xmlns:wne="http://schemas.microsoft.com/office/word/2006/wordml" xmlns:wps="http://schemas.microsoft.com/office/word/2010/wordprocessingShape" mc:Ignorable="w14 w15 wp14">
-  <w:abstractNum w:abstractNumId="0">
+  <w:abstractNum w:abstractNumId="0" w15:restartNumberingAfterBreak="0">
     <w:nsid w:val="FFFFFF7C"/>
     <w:multiLevelType w:val="singleLevel"/>
     <w:tmpl w:val="88BAA7D2"/>
@@ -2441,7 +2368,7 @@
       </w:pPr>
     </w:lvl>
   </w:abstractNum>
-  <w:abstractNum w:abstractNumId="1">
+  <w:abstractNum w:abstractNumId="1" w15:restartNumberingAfterBreak="0">
     <w:nsid w:val="FFFFFF80"/>
     <w:multiLevelType w:val="singleLevel"/>
     <w:tmpl w:val="B88A0AEE"/>
@@ -2462,7 +2389,7 @@
       </w:rPr>
     </w:lvl>
   </w:abstractNum>
-  <w:abstractNum w:abstractNumId="2">
+  <w:abstractNum w:abstractNumId="2" w15:restartNumberingAfterBreak="0">
     <w:nsid w:val="FFFFFF81"/>
     <w:multiLevelType w:val="singleLevel"/>
     <w:tmpl w:val="890E4C12"/>
@@ -2483,7 +2410,7 @@
       </w:rPr>
     </w:lvl>
   </w:abstractNum>
-  <w:abstractNum w:abstractNumId="3">
+  <w:abstractNum w:abstractNumId="3" w15:restartNumberingAfterBreak="0">
     <w:nsid w:val="FFFFFF82"/>
     <w:multiLevelType w:val="singleLevel"/>
     <w:tmpl w:val="C05C3DDC"/>
@@ -2504,7 +2431,7 @@
       </w:rPr>
     </w:lvl>
   </w:abstractNum>
-  <w:abstractNum w:abstractNumId="4">
+  <w:abstractNum w:abstractNumId="4" w15:restartNumberingAfterBreak="0">
     <w:nsid w:val="FFFFFF83"/>
     <w:multiLevelType w:val="singleLevel"/>
     <w:tmpl w:val="304A1732"/>
@@ -2525,7 +2452,7 @@
       </w:rPr>
     </w:lvl>
   </w:abstractNum>
-  <w:abstractNum w:abstractNumId="5">
+  <w:abstractNum w:abstractNumId="5" w15:restartNumberingAfterBreak="0">
     <w:nsid w:val="FFFFFF88"/>
     <w:multiLevelType w:val="singleLevel"/>
     <w:tmpl w:val="7AF46B34"/>
@@ -2546,7 +2473,7 @@
       </w:rPr>
     </w:lvl>
   </w:abstractNum>
-  <w:abstractNum w:abstractNumId="6">
+  <w:abstractNum w:abstractNumId="6" w15:restartNumberingAfterBreak="0">
     <w:nsid w:val="FFFFFF89"/>
     <w:multiLevelType w:val="singleLevel"/>
     <w:tmpl w:val="53346512"/>
@@ -2567,7 +2494,7 @@
       </w:rPr>
     </w:lvl>
   </w:abstractNum>
-  <w:abstractNum w:abstractNumId="7">
+  <w:abstractNum w:abstractNumId="7" w15:restartNumberingAfterBreak="0">
     <w:nsid w:val="06E354BD"/>
     <w:multiLevelType w:val="hybridMultilevel"/>
     <w:tmpl w:val="9D72A058"/>
@@ -2712,7 +2639,7 @@
       </w:rPr>
     </w:lvl>
   </w:abstractNum>
-  <w:abstractNum w:abstractNumId="8">
+  <w:abstractNum w:abstractNumId="8" w15:restartNumberingAfterBreak="0">
     <w:nsid w:val="0DC6171B"/>
     <w:multiLevelType w:val="hybridMultilevel"/>
     <w:tmpl w:val="17D83544"/>
@@ -2853,7 +2780,7 @@
       </w:rPr>
     </w:lvl>
   </w:abstractNum>
-  <w:abstractNum w:abstractNumId="9">
+  <w:abstractNum w:abstractNumId="9" w15:restartNumberingAfterBreak="0">
     <w:nsid w:val="1462327F"/>
     <w:multiLevelType w:val="hybridMultilevel"/>
     <w:tmpl w:val="3AD08882"/>
@@ -2970,7 +2897,7 @@
       </w:pPr>
     </w:lvl>
   </w:abstractNum>
-  <w:abstractNum w:abstractNumId="10">
+  <w:abstractNum w:abstractNumId="10" w15:restartNumberingAfterBreak="0">
     <w:nsid w:val="1B525689"/>
     <w:multiLevelType w:val="multilevel"/>
     <w:tmpl w:val="A4143CBA"/>
@@ -3116,7 +3043,7 @@
       </w:rPr>
     </w:lvl>
   </w:abstractNum>
-  <w:abstractNum w:abstractNumId="11">
+  <w:abstractNum w:abstractNumId="11" w15:restartNumberingAfterBreak="0">
     <w:nsid w:val="38531177"/>
     <w:multiLevelType w:val="multilevel"/>
     <w:tmpl w:val="C63EEB2A"/>
@@ -3271,7 +3198,7 @@
       </w:rPr>
     </w:lvl>
   </w:abstractNum>
-  <w:abstractNum w:abstractNumId="12">
+  <w:abstractNum w:abstractNumId="12" w15:restartNumberingAfterBreak="0">
     <w:nsid w:val="4A206E25"/>
     <w:multiLevelType w:val="hybridMultilevel"/>
     <w:tmpl w:val="AFA8540C"/>
@@ -3363,7 +3290,7 @@
       </w:pPr>
     </w:lvl>
   </w:abstractNum>
-  <w:abstractNum w:abstractNumId="13">
+  <w:abstractNum w:abstractNumId="13" w15:restartNumberingAfterBreak="0">
     <w:nsid w:val="4F3F59E2"/>
     <w:multiLevelType w:val="hybridMultilevel"/>
     <w:tmpl w:val="B89A8714"/>
@@ -3453,7 +3380,7 @@
       </w:pPr>
     </w:lvl>
   </w:abstractNum>
-  <w:abstractNum w:abstractNumId="14">
+  <w:abstractNum w:abstractNumId="14" w15:restartNumberingAfterBreak="0">
     <w:nsid w:val="6287270F"/>
     <w:multiLevelType w:val="hybridMultilevel"/>
     <w:tmpl w:val="40AC66CE"/>
@@ -3570,7 +3497,7 @@
       </w:pPr>
     </w:lvl>
   </w:abstractNum>
-  <w:abstractNum w:abstractNumId="15">
+  <w:abstractNum w:abstractNumId="15" w15:restartNumberingAfterBreak="0">
     <w:nsid w:val="6BCF2BC8"/>
     <w:multiLevelType w:val="multilevel"/>
     <w:tmpl w:val="87987664"/>
@@ -3729,7 +3656,7 @@
       </w:rPr>
     </w:lvl>
   </w:abstractNum>
-  <w:abstractNum w:abstractNumId="16">
+  <w:abstractNum w:abstractNumId="16" w15:restartNumberingAfterBreak="0">
     <w:nsid w:val="6E17288E"/>
     <w:multiLevelType w:val="multilevel"/>
     <w:tmpl w:val="32DA2350"/>
@@ -3889,7 +3816,7 @@
       </w:rPr>
     </w:lvl>
   </w:abstractNum>
-  <w:abstractNum w:abstractNumId="17">
+  <w:abstractNum w:abstractNumId="17" w15:restartNumberingAfterBreak="0">
     <w:nsid w:val="6F85065D"/>
     <w:multiLevelType w:val="hybridMultilevel"/>
     <w:tmpl w:val="FA7AD3CC"/>
@@ -4006,7 +3933,7 @@
       </w:pPr>
     </w:lvl>
   </w:abstractNum>
-  <w:abstractNum w:abstractNumId="18">
+  <w:abstractNum w:abstractNumId="18" w15:restartNumberingAfterBreak="0">
     <w:nsid w:val="75470282"/>
     <w:multiLevelType w:val="hybridMultilevel"/>
     <w:tmpl w:val="004A5070"/>

</xml_diff>